<commit_message>
380 test over testrs
</commit_message>
<xml_diff>
--- a/0咪咕音乐/咪咕音乐v380/咪咕音乐统一搜索新增需求-USS_music_v3.8.0_.docx
+++ b/0咪咕音乐/咪咕音乐v380/咪咕音乐统一搜索新增需求-USS_music_v3.8.0_.docx
@@ -1079,7 +1079,7 @@
                     </pic:cNvPicPr>
                   </pic:nvPicPr>
                   <pic:blipFill>
-                    <a:blip r:embed="rId6"/>
+                    <a:blip r:embed="rId8"/>
                     <a:stretch>
                       <a:fillRect/>
                     </a:stretch>
@@ -1124,7 +1124,7 @@
                     </pic:cNvPicPr>
                   </pic:nvPicPr>
                   <pic:blipFill>
-                    <a:blip r:embed="rId7"/>
+                    <a:blip r:embed="rId9"/>
                     <a:stretch>
                       <a:fillRect/>
                     </a:stretch>
@@ -1571,6 +1571,8 @@
         </w:rPr>
         <w:t>知识付费类专辑中的音频要过滤，不支持搜索露出；</w:t>
       </w:r>
+      <w:bookmarkStart w:id="1" w:name="_GoBack"/>
+      <w:bookmarkEnd w:id="1"/>
     </w:p>
     <w:p>
       <w:pPr>
@@ -1697,7 +1699,7 @@
                     </pic:cNvPicPr>
                   </pic:nvPicPr>
                   <pic:blipFill>
-                    <a:blip r:embed="rId8"/>
+                    <a:blip r:embed="rId10"/>
                     <a:stretch>
                       <a:fillRect/>
                     </a:stretch>
@@ -1752,7 +1754,7 @@
                     </pic:cNvPicPr>
                   </pic:nvPicPr>
                   <pic:blipFill>
-                    <a:blip r:embed="rId9"/>
+                    <a:blip r:embed="rId11"/>
                     <a:stretch>
                       <a:fillRect/>
                     </a:stretch>
@@ -1935,7 +1937,7 @@
                     </pic:cNvPicPr>
                   </pic:nvPicPr>
                   <pic:blipFill>
-                    <a:blip r:embed="rId10"/>
+                    <a:blip r:embed="rId12"/>
                     <a:stretch>
                       <a:fillRect/>
                     </a:stretch>
@@ -2055,7 +2057,7 @@
                     </pic:cNvPicPr>
                   </pic:nvPicPr>
                   <pic:blipFill>
-                    <a:blip r:embed="rId11"/>
+                    <a:blip r:embed="rId13"/>
                     <a:stretch>
                       <a:fillRect/>
                     </a:stretch>
@@ -2332,7 +2334,7 @@
                     </pic:cNvPicPr>
                   </pic:nvPicPr>
                   <pic:blipFill>
-                    <a:blip r:embed="rId12"/>
+                    <a:blip r:embed="rId14"/>
                     <a:stretch>
                       <a:fillRect/>
                     </a:stretch>
@@ -2671,7 +2673,7 @@
                     </pic:cNvPicPr>
                   </pic:nvPicPr>
                   <pic:blipFill>
-                    <a:blip r:embed="rId13" cstate="print">
+                    <a:blip r:embed="rId15" cstate="print">
                       <a:extLst>
                         <a:ext uri="{28A0092B-C50C-407E-A947-70E740481C1C}">
                           <a14:useLocalDpi xmlns:a14="http://schemas.microsoft.com/office/drawing/2010/main" val="0"/>
@@ -3272,7 +3274,7 @@
                     </pic:cNvPicPr>
                   </pic:nvPicPr>
                   <pic:blipFill>
-                    <a:blip r:embed="rId14"/>
+                    <a:blip r:embed="rId16"/>
                     <a:stretch>
                       <a:fillRect/>
                     </a:stretch>
@@ -3317,7 +3319,7 @@
                     </pic:cNvPicPr>
                   </pic:nvPicPr>
                   <pic:blipFill>
-                    <a:blip r:embed="rId15"/>
+                    <a:blip r:embed="rId17"/>
                     <a:stretch>
                       <a:fillRect/>
                     </a:stretch>
@@ -3552,7 +3554,7 @@
                     </pic:cNvPicPr>
                   </pic:nvPicPr>
                   <pic:blipFill>
-                    <a:blip r:embed="rId16"/>
+                    <a:blip r:embed="rId18"/>
                     <a:stretch>
                       <a:fillRect/>
                     </a:stretch>
@@ -3599,7 +3601,7 @@
                     </pic:cNvPicPr>
                   </pic:nvPicPr>
                   <pic:blipFill>
-                    <a:blip r:embed="rId17"/>
+                    <a:blip r:embed="rId19"/>
                     <a:stretch>
                       <a:fillRect/>
                     </a:stretch>
@@ -3798,7 +3800,7 @@
                     </pic:cNvPicPr>
                   </pic:nvPicPr>
                   <pic:blipFill>
-                    <a:blip r:embed="rId18"/>
+                    <a:blip r:embed="rId20"/>
                     <a:stretch>
                       <a:fillRect/>
                     </a:stretch>
@@ -4457,18 +4459,7 @@
           <w:sz w:val="20"/>
           <w:szCs w:val="20"/>
         </w:rPr>
-        <w:t>，这样当联想提示出现组合歌手时，可以保证对应的结果优先展示。只在最佳展示位和专辑搜索时</w:t>
-      </w:r>
-      <w:bookmarkStart w:id="1" w:name="_GoBack"/>
-      <w:bookmarkEnd w:id="1"/>
-      <w:r>
-        <w:rPr>
-          <w:rFonts w:hint="eastAsia" w:ascii="Arial" w:hAnsi="Arial" w:cs="Arial"/>
-          <w:color w:val="000000"/>
-          <w:sz w:val="20"/>
-          <w:szCs w:val="20"/>
-        </w:rPr>
-        <w:t>支持匹配该字段。</w:t>
+        <w:t>，这样当联想提示出现组合歌手时，可以保证对应的结果优先展示。只在最佳展示位和专辑搜索时支持匹配该字段。</w:t>
       </w:r>
       <w:r>
         <w:rPr>
@@ -4550,7 +4541,7 @@
                     </pic:cNvPicPr>
                   </pic:nvPicPr>
                   <pic:blipFill>
-                    <a:blip r:embed="rId19"/>
+                    <a:blip r:embed="rId21"/>
                     <a:stretch>
                       <a:fillRect/>
                     </a:stretch>
@@ -5046,25 +5037,75 @@
 
 <file path=word/commentsExtended.xml><?xml version="1.0" encoding="utf-8"?>
 <w15:commentsEx xmlns:wpc="http://schemas.microsoft.com/office/word/2010/wordprocessingCanvas" xmlns:mc="http://schemas.openxmlformats.org/markup-compatibility/2006" xmlns:o="urn:schemas-microsoft-com:office:office" xmlns:r="http://schemas.openxmlformats.org/officeDocument/2006/relationships" xmlns:m="http://schemas.openxmlformats.org/officeDocument/2006/math" xmlns:v="urn:schemas-microsoft-com:vml" xmlns:wp14="http://schemas.microsoft.com/office/word/2010/wordprocessingDrawing" xmlns:wp="http://schemas.openxmlformats.org/drawingml/2006/wordprocessingDrawing" xmlns:w="http://schemas.openxmlformats.org/wordprocessingml/2006/main" xmlns:w14="http://schemas.microsoft.com/office/word/2010/wordml" xmlns:w15="http://schemas.microsoft.com/office/word/2012/wordml" xmlns:w10="urn:schemas-microsoft-com:office:word" xmlns:wpg="http://schemas.microsoft.com/office/word/2010/wordprocessingGroup" xmlns:wpi="http://schemas.microsoft.com/office/word/2010/wordprocessingInk" xmlns:wne="http://schemas.microsoft.com/office/word/2006/wordml" xmlns:wps="http://schemas.microsoft.com/office/word/2010/wordprocessingShape" xmlns:wpsCustomData="http://www.wps.cn/officeDocument/2013/wpsCustomData" mc:Ignorable="w14 w15 wp14">
-  <w15:commentEx w15:paraId="3D3B3BE6" w15:done="0"/>
-  <w15:commentEx w15:paraId="5BA64EAF" w15:done="0"/>
-  <w15:commentEx w15:paraId="65BA2BBC" w15:done="0"/>
-  <w15:commentEx w15:paraId="680B4B6A" w15:done="0"/>
-  <w15:commentEx w15:paraId="31AD4F06" w15:done="0"/>
-  <w15:commentEx w15:paraId="77EE1863" w15:done="0"/>
-  <w15:commentEx w15:paraId="1D3F7A78" w15:done="0"/>
-  <w15:commentEx w15:paraId="3C3F7F70" w15:done="0"/>
-  <w15:commentEx w15:paraId="5D736A63" w15:done="0"/>
-  <w15:commentEx w15:paraId="36A74A3B" w15:done="0"/>
-  <w15:commentEx w15:paraId="6B250B09" w15:done="0"/>
-  <w15:commentEx w15:paraId="5FC051BA" w15:done="0"/>
-  <w15:commentEx w15:paraId="68575D20" w15:done="0"/>
-  <w15:commentEx w15:paraId="06430F9C" w15:done="0"/>
+  <w15:commentEx w15:paraId="20237F29" w15:done="0"/>
+  <w15:commentEx w15:paraId="1FAA3110" w15:done="0"/>
+  <w15:commentEx w15:paraId="226D38EB" w15:done="0"/>
+  <w15:commentEx w15:paraId="650658C7" w15:done="0"/>
+  <w15:commentEx w15:paraId="72755A95" w15:done="0"/>
+  <w15:commentEx w15:paraId="04902ADA" w15:done="0"/>
+  <w15:commentEx w15:paraId="6B371468" w15:done="0"/>
+  <w15:commentEx w15:paraId="45620B16" w15:done="0"/>
+  <w15:commentEx w15:paraId="3D086168" w15:done="0"/>
+  <w15:commentEx w15:paraId="78D329BC" w15:done="0"/>
+  <w15:commentEx w15:paraId="2FDC5025" w15:done="0"/>
+  <w15:commentEx w15:paraId="1CA900B7" w15:done="0"/>
+  <w15:commentEx w15:paraId="6BA611F2" w15:done="0"/>
+  <w15:commentEx w15:paraId="1BB33310" w15:done="0"/>
 </w15:commentsEx>
 </file>
 
+<file path=word/endnotes.xml><?xml version="1.0" encoding="utf-8"?>
+<w:endnotes xmlns:wpc="http://schemas.microsoft.com/office/word/2010/wordprocessingCanvas" xmlns:mc="http://schemas.openxmlformats.org/markup-compatibility/2006" xmlns:o="urn:schemas-microsoft-com:office:office" xmlns:r="http://schemas.openxmlformats.org/officeDocument/2006/relationships" xmlns:m="http://schemas.openxmlformats.org/officeDocument/2006/math" xmlns:v="urn:schemas-microsoft-com:vml" xmlns:wp14="http://schemas.microsoft.com/office/word/2010/wordprocessingDrawing" xmlns:wp="http://schemas.openxmlformats.org/drawingml/2006/wordprocessingDrawing" xmlns:w="http://schemas.openxmlformats.org/wordprocessingml/2006/main" xmlns:w14="http://schemas.microsoft.com/office/word/2010/wordml" xmlns:w15="http://schemas.microsoft.com/office/word/2012/wordml" xmlns:w10="urn:schemas-microsoft-com:office:word" xmlns:wpg="http://schemas.microsoft.com/office/word/2010/wordprocessingGroup" xmlns:wpi="http://schemas.microsoft.com/office/word/2010/wordprocessingInk" xmlns:wne="http://schemas.microsoft.com/office/word/2006/wordml" xmlns:wps="http://schemas.microsoft.com/office/word/2010/wordprocessingShape" xmlns:wpsCustomData="http://www.wps.cn/officeDocument/2013/wpsCustomData" mc:Ignorable="w14 w15 wp14">
+  <w:endnote w:type="separator" w:id="0">
+    <w:p>
+      <w:pPr>
+        <w:spacing w:line="240" w:lineRule="auto"/>
+      </w:pPr>
+      <w:r>
+        <w:separator/>
+      </w:r>
+    </w:p>
+  </w:endnote>
+  <w:endnote w:type="continuationSeparator" w:id="1">
+    <w:p>
+      <w:pPr>
+        <w:spacing w:line="240" w:lineRule="auto"/>
+      </w:pPr>
+      <w:r>
+        <w:continuationSeparator/>
+      </w:r>
+    </w:p>
+  </w:endnote>
+</w:endnotes>
+</file>
+
+<file path=word/footnotes.xml><?xml version="1.0" encoding="utf-8"?>
+<w:footnotes xmlns:wpc="http://schemas.microsoft.com/office/word/2010/wordprocessingCanvas" xmlns:mc="http://schemas.openxmlformats.org/markup-compatibility/2006" xmlns:o="urn:schemas-microsoft-com:office:office" xmlns:r="http://schemas.openxmlformats.org/officeDocument/2006/relationships" xmlns:m="http://schemas.openxmlformats.org/officeDocument/2006/math" xmlns:v="urn:schemas-microsoft-com:vml" xmlns:wp14="http://schemas.microsoft.com/office/word/2010/wordprocessingDrawing" xmlns:wp="http://schemas.openxmlformats.org/drawingml/2006/wordprocessingDrawing" xmlns:w="http://schemas.openxmlformats.org/wordprocessingml/2006/main" xmlns:w14="http://schemas.microsoft.com/office/word/2010/wordml" xmlns:w15="http://schemas.microsoft.com/office/word/2012/wordml" xmlns:w10="urn:schemas-microsoft-com:office:word" xmlns:wpg="http://schemas.microsoft.com/office/word/2010/wordprocessingGroup" xmlns:wpi="http://schemas.microsoft.com/office/word/2010/wordprocessingInk" xmlns:wne="http://schemas.microsoft.com/office/word/2006/wordml" xmlns:wps="http://schemas.microsoft.com/office/word/2010/wordprocessingShape" xmlns:wpsCustomData="http://www.wps.cn/officeDocument/2013/wpsCustomData" mc:Ignorable="w14 w15 wp14">
+  <w:footnote w:type="separator" w:id="0">
+    <w:p>
+      <w:pPr>
+        <w:spacing w:line="240" w:lineRule="auto"/>
+      </w:pPr>
+      <w:r>
+        <w:separator/>
+      </w:r>
+    </w:p>
+  </w:footnote>
+  <w:footnote w:type="continuationSeparator" w:id="1">
+    <w:p>
+      <w:pPr>
+        <w:spacing w:line="240" w:lineRule="auto"/>
+      </w:pPr>
+      <w:r>
+        <w:continuationSeparator/>
+      </w:r>
+    </w:p>
+  </w:footnote>
+</w:footnotes>
+</file>
+
 <file path=word/numbering.xml><?xml version="1.0" encoding="utf-8"?>
-<w:numbering xmlns:wpc="http://schemas.microsoft.com/office/word/2010/wordprocessingCanvas" xmlns:mc="http://schemas.openxmlformats.org/markup-compatibility/2006" xmlns:o="urn:schemas-microsoft-com:office:office" xmlns:r="http://schemas.openxmlformats.org/officeDocument/2006/relationships" xmlns:m="http://schemas.openxmlformats.org/officeDocument/2006/math" xmlns:v="urn:schemas-microsoft-com:vml" xmlns:wp14="http://schemas.microsoft.com/office/word/2010/wordprocessingDrawing" xmlns:wp="http://schemas.openxmlformats.org/drawingml/2006/wordprocessingDrawing" xmlns:w10="urn:schemas-microsoft-com:office:word" xmlns:w="http://schemas.openxmlformats.org/wordprocessingml/2006/main" xmlns:w14="http://schemas.microsoft.com/office/word/2010/wordml" xmlns:wpg="http://schemas.microsoft.com/office/word/2010/wordprocessingGroup" xmlns:wpi="http://schemas.microsoft.com/office/word/2010/wordprocessingInk" xmlns:wne="http://schemas.microsoft.com/office/word/2006/wordml" xmlns:wps="http://schemas.microsoft.com/office/word/2010/wordprocessingShape" mc:Ignorable="w14 wp14">
+<w:numbering xmlns:wpc="http://schemas.microsoft.com/office/word/2010/wordprocessingCanvas" xmlns:mc="http://schemas.openxmlformats.org/markup-compatibility/2006" xmlns:o="urn:schemas-microsoft-com:office:office" xmlns:r="http://schemas.openxmlformats.org/officeDocument/2006/relationships" xmlns:m="http://schemas.openxmlformats.org/officeDocument/2006/math" xmlns:v="urn:schemas-microsoft-com:vml" xmlns:wp14="http://schemas.microsoft.com/office/word/2010/wordprocessingDrawing" xmlns:wp="http://schemas.openxmlformats.org/drawingml/2006/wordprocessingDrawing" xmlns:w10="urn:schemas-microsoft-com:office:word" xmlns:w="http://schemas.openxmlformats.org/wordprocessingml/2006/main" xmlns:w14="http://schemas.microsoft.com/office/word/2010/wordml" xmlns:wpg="http://schemas.microsoft.com/office/word/2010/wordprocessingGroup" xmlns:wpi="http://schemas.microsoft.com/office/word/2010/wordprocessingInk" xmlns:wne="http://schemas.microsoft.com/office/word/2006/wordml" xmlns:wps="http://schemas.microsoft.com/office/word/2010/wordprocessingShape" xmlns:wpsCustomData="http://www.wps.cn/officeDocument/2013/wpsCustomData" mc:Ignorable="w14 wp14">
   <w:abstractNum w:abstractNumId="0">
     <w:nsid w:val="0480633E"/>
     <w:multiLevelType w:val="multilevel"/>
@@ -7800,13 +7841,14 @@
 </file>
 
 <file path=word/styles.xml><?xml version="1.0" encoding="utf-8"?>
-<w:styles xmlns:mc="http://schemas.openxmlformats.org/markup-compatibility/2006" xmlns:o="urn:schemas-microsoft-com:office:office" xmlns:r="http://schemas.openxmlformats.org/officeDocument/2006/relationships" xmlns:m="http://schemas.openxmlformats.org/officeDocument/2006/math" xmlns:v="urn:schemas-microsoft-com:vml" xmlns:w="http://schemas.openxmlformats.org/wordprocessingml/2006/main" xmlns:w14="http://schemas.microsoft.com/office/word/2010/wordml" xmlns:w10="urn:schemas-microsoft-com:office:word" xmlns:sl="http://schemas.openxmlformats.org/schemaLibrary/2006/main" mc:Ignorable="w14">
+<w:styles xmlns:mc="http://schemas.openxmlformats.org/markup-compatibility/2006" xmlns:o="urn:schemas-microsoft-com:office:office" xmlns:r="http://schemas.openxmlformats.org/officeDocument/2006/relationships" xmlns:m="http://schemas.openxmlformats.org/officeDocument/2006/math" xmlns:v="urn:schemas-microsoft-com:vml" xmlns:w="http://schemas.openxmlformats.org/wordprocessingml/2006/main" xmlns:w14="http://schemas.microsoft.com/office/word/2010/wordml" xmlns:w10="urn:schemas-microsoft-com:office:word" xmlns:sl="http://schemas.openxmlformats.org/schemaLibrary/2006/main" xmlns:wpsCustomData="http://www.wps.cn/officeDocument/2013/wpsCustomData" mc:Ignorable="w14">
   <w:docDefaults>
     <w:rPrDefault>
       <w:rPr>
         <w:rFonts w:asciiTheme="minorHAnsi" w:hAnsiTheme="minorHAnsi" w:eastAsiaTheme="minorEastAsia" w:cstheme="minorBidi"/>
       </w:rPr>
     </w:rPrDefault>
+    <w:pPrDefault/>
   </w:docDefaults>
   <w:latentStyles w:count="260" w:defQFormat="0" w:defUnhideWhenUsed="1" w:defSemiHidden="1" w:defUIPriority="99" w:defLockedState="0">
     <w:lsdException w:qFormat="1" w:unhideWhenUsed="0" w:uiPriority="0" w:semiHidden="0" w:name="Normal"/>
@@ -8400,6 +8442,7 @@
     <w:basedOn w:val="12"/>
     <w:link w:val="21"/>
     <w:semiHidden/>
+    <w:qFormat/>
     <w:uiPriority w:val="99"/>
     <w:rPr>
       <w:rFonts w:ascii="Arial" w:hAnsi="Arial" w:eastAsia="宋体" w:cs="Arial"/>

</xml_diff>